<commit_message>
added dx_handle to GameObject constructor and skubox inherits from it
</commit_message>
<xml_diff>
--- a/AdditionalDocumentationAndChanges.docx
+++ b/AdditionalDocumentationAndChanges.docx
@@ -17,16 +17,26 @@
         </w:r>
       </w:hyperlink>
     </w:p>
-    <w:p/>
+    <w:p>
+      <w:hyperlink r:id="rId5" w:history="1">
+        <w:r>
+          <w:rPr>
+            <w:rStyle w:val="Hyperlink"/>
+          </w:rPr>
+          <w:t>http://www.custommapmakers.org/skyboxes.php</w:t>
+        </w:r>
+      </w:hyperlink>
+    </w:p>
+    <w:p>
+      <w:bookmarkStart w:id="0" w:name="_GoBack"/>
+      <w:bookmarkEnd w:id="0"/>
+    </w:p>
     <w:p>
       <w:r>
         <w:t>Research:</w:t>
       </w:r>
     </w:p>
-    <w:p>
-      <w:bookmarkStart w:id="0" w:name="_GoBack"/>
-      <w:bookmarkEnd w:id="0"/>
-    </w:p>
+    <w:p/>
     <w:sectPr>
       <w:pgSz w:w="12240" w:h="15840"/>
       <w:pgMar w:top="1440" w:right="1440" w:bottom="1440" w:left="1440" w:header="720" w:footer="720" w:gutter="0"/>

</xml_diff>

<commit_message>
created own lava texture and working on lava_shader
</commit_message>
<xml_diff>
--- a/AdditionalDocumentationAndChanges.docx
+++ b/AdditionalDocumentationAndChanges.docx
@@ -18,6 +18,11 @@
       </w:hyperlink>
     </w:p>
     <w:p>
+      <w:pPr>
+        <w:rPr>
+          <w:rStyle w:val="Hyperlink"/>
+        </w:rPr>
+      </w:pPr>
       <w:hyperlink r:id="rId5" w:history="1">
         <w:r>
           <w:rPr>
@@ -28,9 +33,20 @@
       </w:hyperlink>
     </w:p>
     <w:p>
+      <w:hyperlink r:id="rId6" w:history="1">
+        <w:r>
+          <w:rPr>
+            <w:rStyle w:val="Hyperlink"/>
+          </w:rPr>
+          <w:t>https://www.textures.com/download/substance0137/132297</w:t>
+        </w:r>
+      </w:hyperlink>
+    </w:p>
+    <w:p>
       <w:bookmarkStart w:id="0" w:name="_GoBack"/>
       <w:bookmarkEnd w:id="0"/>
     </w:p>
+    <w:p/>
     <w:p>
       <w:r>
         <w:t>Research:</w:t>
@@ -441,17 +457,17 @@
     <w:lsdException w:name="Hashtag" w:semiHidden="1" w:unhideWhenUsed="1"/>
     <w:lsdException w:name="Unresolved Mention" w:semiHidden="1" w:unhideWhenUsed="1"/>
   </w:latentStyles>
-  <w:style w:type="paragraph" w:default="1" w:styleId="Normal">
+  <w:style w:type="paragraph" w:default="1" w:styleId="Standard">
     <w:name w:val="Normal"/>
     <w:qFormat/>
   </w:style>
-  <w:style w:type="character" w:default="1" w:styleId="DefaultParagraphFont">
+  <w:style w:type="character" w:default="1" w:styleId="Absatz-Standardschriftart">
     <w:name w:val="Default Paragraph Font"/>
     <w:uiPriority w:val="1"/>
     <w:semiHidden/>
     <w:unhideWhenUsed/>
   </w:style>
-  <w:style w:type="table" w:default="1" w:styleId="TableNormal">
+  <w:style w:type="table" w:default="1" w:styleId="NormaleTabelle">
     <w:name w:val="Normal Table"/>
     <w:uiPriority w:val="99"/>
     <w:semiHidden/>
@@ -466,7 +482,7 @@
       </w:tblCellMar>
     </w:tblPr>
   </w:style>
-  <w:style w:type="numbering" w:default="1" w:styleId="NoList">
+  <w:style w:type="numbering" w:default="1" w:styleId="KeineListe">
     <w:name w:val="No List"/>
     <w:uiPriority w:val="99"/>
     <w:semiHidden/>
@@ -474,7 +490,7 @@
   </w:style>
   <w:style w:type="character" w:styleId="Hyperlink">
     <w:name w:val="Hyperlink"/>
-    <w:basedOn w:val="DefaultParagraphFont"/>
+    <w:basedOn w:val="Absatz-Standardschriftart"/>
     <w:uiPriority w:val="99"/>
     <w:unhideWhenUsed/>
     <w:rsid w:val="001D7630"/>
@@ -483,9 +499,9 @@
       <w:u w:val="single"/>
     </w:rPr>
   </w:style>
-  <w:style w:type="character" w:styleId="UnresolvedMention">
+  <w:style w:type="character" w:styleId="NichtaufgelsteErwhnung">
     <w:name w:val="Unresolved Mention"/>
-    <w:basedOn w:val="DefaultParagraphFont"/>
+    <w:basedOn w:val="Absatz-Standardschriftart"/>
     <w:uiPriority w:val="99"/>
     <w:semiHidden/>
     <w:unhideWhenUsed/>

</xml_diff>